<commit_message>
Cambiati due uc , faccio il commit altrimenti non posso fare il pull
</commit_message>
<xml_diff>
--- a/Documents/Eat&Reorder - Use Cases documents/UC RFA Gestione Acquisto/RFA2 - Ricerca di prodotti.docx
+++ b/Documents/Eat&Reorder - Use Cases documents/UC RFA Gestione Acquisto/RFA2 - Ricerca di prodotti.docx
@@ -57,6 +57,7 @@
                 <w:bCs/>
               </w:rPr>
             </w:pPr>
+            <w:proofErr w:type="spellStart"/>
             <w:r>
               <w:rPr>
                 <w:b/>
@@ -64,6 +65,7 @@
               </w:rPr>
               <w:t>SfogliaProdotti</w:t>
             </w:r>
+            <w:proofErr w:type="spellEnd"/>
             <w:r>
               <w:rPr>
                 <w:b/>
@@ -162,7 +164,23 @@
                 <w:b/>
                 <w:bCs/>
               </w:rPr>
-              <w:t>Entry Condition:</w:t>
+              <w:t xml:space="preserve">Entry </w:t>
+            </w:r>
+            <w:proofErr w:type="spellStart"/>
+            <w:r>
+              <w:rPr>
+                <w:b/>
+                <w:bCs/>
+              </w:rPr>
+              <w:t>Condition</w:t>
+            </w:r>
+            <w:proofErr w:type="spellEnd"/>
+            <w:r>
+              <w:rPr>
+                <w:b/>
+                <w:bCs/>
+              </w:rPr>
+              <w:t>:</w:t>
             </w:r>
           </w:p>
         </w:tc>
@@ -347,10 +365,22 @@
               <w:t>un Guest</w:t>
             </w:r>
             <w:r>
-              <w:t xml:space="preserve"> cerca </w:t>
-            </w:r>
-            <w:r>
-              <w:t xml:space="preserve">e sceglie </w:t>
+              <w:t xml:space="preserve"> cerca</w:t>
+            </w:r>
+            <w:r>
+              <w:t>no</w:t>
+            </w:r>
+            <w:r>
+              <w:t xml:space="preserve"> </w:t>
+            </w:r>
+            <w:r>
+              <w:t>e sce</w:t>
+            </w:r>
+            <w:r>
+              <w:t>lgono</w:t>
+            </w:r>
+            <w:r>
+              <w:t xml:space="preserve"> </w:t>
             </w:r>
             <w:r>
               <w:t xml:space="preserve">un prodotto nel menù dell’azienda </w:t>
@@ -402,7 +432,23 @@
                 <w:b/>
                 <w:bCs/>
               </w:rPr>
-              <w:t>Exit Condition:</w:t>
+              <w:t xml:space="preserve">Exit </w:t>
+            </w:r>
+            <w:proofErr w:type="spellStart"/>
+            <w:r>
+              <w:rPr>
+                <w:b/>
+                <w:bCs/>
+              </w:rPr>
+              <w:t>Condition</w:t>
+            </w:r>
+            <w:proofErr w:type="spellEnd"/>
+            <w:r>
+              <w:rPr>
+                <w:b/>
+                <w:bCs/>
+              </w:rPr>
+              <w:t>:</w:t>
             </w:r>
           </w:p>
           <w:p>

</xml_diff>